<commit_message>
fixed python script and updated docs
</commit_message>
<xml_diff>
--- a/App dev doc.docx
+++ b/App dev doc.docx
@@ -2,6 +2,101 @@
 <file path=word/document.xml><?xml version="1.0" encoding="utf-8"?>
 <w:document xmlns:wpc="http://schemas.microsoft.com/office/word/2010/wordprocessingCanvas" xmlns:cx="http://schemas.microsoft.com/office/drawing/2014/chartex" xmlns:cx1="http://schemas.microsoft.com/office/drawing/2015/9/8/chartex" xmlns:cx2="http://schemas.microsoft.com/office/drawing/2015/10/21/chartex" xmlns:cx3="http://schemas.microsoft.com/office/drawing/2016/5/9/chartex" xmlns:cx4="http://schemas.microsoft.com/office/drawing/2016/5/10/chartex" xmlns:cx5="http://schemas.microsoft.com/office/drawing/2016/5/11/chartex" xmlns:cx6="http://schemas.microsoft.com/office/drawing/2016/5/12/chartex" xmlns:cx7="http://schemas.microsoft.com/office/drawing/2016/5/13/chartex" xmlns:cx8="http://schemas.microsoft.com/office/drawing/2016/5/14/chartex" xmlns:mc="http://schemas.openxmlformats.org/markup-compatibility/2006" xmlns:aink="http://schemas.microsoft.com/office/drawing/2016/ink" xmlns:am3d="http://schemas.microsoft.com/office/drawing/2017/model3d" xmlns:o="urn:schemas-microsoft-com:office:office" xmlns:r="http://schemas.openxmlformats.org/officeDocument/2006/relationships" xmlns:m="http://schemas.openxmlformats.org/officeDocument/2006/math" xmlns:v="urn:schemas-microsoft-com:vml" xmlns:wp14="http://schemas.microsoft.com/office/word/2010/wordprocessingDrawing" xmlns:wp="http://schemas.openxmlformats.org/drawingml/2006/wordprocessingDrawing" xmlns:w10="urn:schemas-microsoft-com:office:word" xmlns:w="http://schemas.openxmlformats.org/wordprocessingml/2006/main" xmlns:w14="http://schemas.microsoft.com/office/word/2010/wordml" xmlns:w15="http://schemas.microsoft.com/office/word/2012/wordml" xmlns:w16cid="http://schemas.microsoft.com/office/word/2016/wordml/cid" xmlns:w16se="http://schemas.microsoft.com/office/word/2015/wordml/symex" xmlns:wpg="http://schemas.microsoft.com/office/word/2010/wordprocessingGroup" xmlns:wpi="http://schemas.microsoft.com/office/word/2010/wordprocessingInk" xmlns:wne="http://schemas.microsoft.com/office/word/2006/wordml" xmlns:wps="http://schemas.microsoft.com/office/word/2010/wordprocessingShape" mc:Ignorable="w14 w15 w16se w16cid wp14">
   <w:body>
+    <w:p>
+      <w:pPr>
+        <w:pStyle w:val="Heading1"/>
+      </w:pPr>
+      <w:r>
+        <w:t>How to run App</w:t>
+      </w:r>
+    </w:p>
+    <w:p>
+      <w:r>
+        <w:t>To run the app, you need to have installed:</w:t>
+      </w:r>
+    </w:p>
+    <w:p>
+      <w:pPr>
+        <w:pStyle w:val="ListParagraph"/>
+        <w:numPr>
+          <w:ilvl w:val="0"/>
+          <w:numId w:val="1"/>
+        </w:numPr>
+      </w:pPr>
+      <w:r>
+        <w:t>Android studio</w:t>
+      </w:r>
+    </w:p>
+    <w:p>
+      <w:pPr>
+        <w:pStyle w:val="ListParagraph"/>
+        <w:numPr>
+          <w:ilvl w:val="0"/>
+          <w:numId w:val="1"/>
+        </w:numPr>
+      </w:pPr>
+      <w:r>
+        <w:t>Python</w:t>
+      </w:r>
+    </w:p>
+    <w:p>
+      <w:pPr>
+        <w:pStyle w:val="ListParagraph"/>
+        <w:numPr>
+          <w:ilvl w:val="0"/>
+          <w:numId w:val="1"/>
+        </w:numPr>
+      </w:pPr>
+      <w:proofErr w:type="spellStart"/>
+      <w:r>
+        <w:t>Pyperclip</w:t>
+      </w:r>
+      <w:proofErr w:type="spellEnd"/>
+      <w:r>
+        <w:t xml:space="preserve"> library</w:t>
+      </w:r>
+    </w:p>
+    <w:p/>
+    <w:p>
+      <w:r>
+        <w:t xml:space="preserve">To install the </w:t>
+      </w:r>
+      <w:proofErr w:type="gramStart"/>
+      <w:r>
+        <w:t>app</w:t>
+      </w:r>
+      <w:proofErr w:type="gramEnd"/>
+      <w:r>
+        <w:t xml:space="preserve"> open android studio and open the folder named android in the repository with the IDE. Then on your phone enable developer options by finding and tapping your android build number in the settings 8 times. After this step enable USB debugging from the developer options on your phone then plug it in the computer and allow the computer access from your phone. Then press the run icon in the top right of the IDE when the name of your phone appears.</w:t>
+      </w:r>
+    </w:p>
+    <w:p>
+      <w:r>
+        <w:t>After this run the python script</w:t>
+      </w:r>
+      <w:r>
+        <w:t xml:space="preserve"> terminalCopy</w:t>
+      </w:r>
+      <w:bookmarkStart w:id="0" w:name="_GoBack"/>
+      <w:bookmarkEnd w:id="0"/>
+      <w:r>
+        <w:t xml:space="preserve"> on your PC using python 2.7</w:t>
+      </w:r>
+    </w:p>
+    <w:p>
+      <w:r>
+        <w:br w:type="page"/>
+      </w:r>
+    </w:p>
+    <w:p/>
+    <w:p>
+      <w:pPr>
+        <w:pStyle w:val="Heading1"/>
+      </w:pPr>
+      <w:r>
+        <w:t>Creation of App</w:t>
+      </w:r>
+    </w:p>
     <w:p/>
     <w:p>
       <w:r>
@@ -14,60 +109,10 @@
           <w:noProof/>
         </w:rPr>
         <w:drawing>
-          <wp:inline distT="0" distB="0" distL="0" distR="0" wp14:anchorId="2F14E930" wp14:editId="6EF9385E">
+          <wp:inline distT="0" distB="0" distL="0" distR="0" wp14:anchorId="01CFCC04" wp14:editId="1BD259DF">
             <wp:extent cx="4498547" cy="3597442"/>
             <wp:effectExtent l="0" t="0" r="0" b="3175"/>
             <wp:docPr id="1" name="Picture 1"/>
-            <wp:cNvGraphicFramePr>
-              <a:graphicFrameLocks xmlns:a="http://schemas.openxmlformats.org/drawingml/2006/main" noChangeAspect="1"/>
-            </wp:cNvGraphicFramePr>
-            <a:graphic xmlns:a="http://schemas.openxmlformats.org/drawingml/2006/main">
-              <a:graphicData uri="http://schemas.openxmlformats.org/drawingml/2006/picture">
-                <pic:pic xmlns:pic="http://schemas.openxmlformats.org/drawingml/2006/picture">
-                  <pic:nvPicPr>
-                    <pic:cNvPr id="1" name=""/>
-                    <pic:cNvPicPr/>
-                  </pic:nvPicPr>
-                  <pic:blipFill>
-                    <a:blip r:embed="rId7"/>
-                    <a:stretch>
-                      <a:fillRect/>
-                    </a:stretch>
-                  </pic:blipFill>
-                  <pic:spPr>
-                    <a:xfrm>
-                      <a:off x="0" y="0"/>
-                      <a:ext cx="4504118" cy="3601897"/>
-                    </a:xfrm>
-                    <a:prstGeom prst="rect">
-                      <a:avLst/>
-                    </a:prstGeom>
-                  </pic:spPr>
-                </pic:pic>
-              </a:graphicData>
-            </a:graphic>
-          </wp:inline>
-        </w:drawing>
-      </w:r>
-    </w:p>
-    <w:p>
-      <w:r>
-        <w:t>Once the app Is named android studio will make the project</w:t>
-      </w:r>
-      <w:r>
-        <w:t>.</w:t>
-      </w:r>
-    </w:p>
-    <w:p>
-      <w:r>
-        <w:rPr>
-          <w:noProof/>
-        </w:rPr>
-        <w:drawing>
-          <wp:inline distT="0" distB="0" distL="0" distR="0" wp14:anchorId="28B9EDDB" wp14:editId="4E55767C">
-            <wp:extent cx="4486130" cy="3077817"/>
-            <wp:effectExtent l="0" t="0" r="0" b="8890"/>
-            <wp:docPr id="3" name="Picture 3"/>
             <wp:cNvGraphicFramePr>
               <a:graphicFrameLocks xmlns:a="http://schemas.openxmlformats.org/drawingml/2006/main" noChangeAspect="1"/>
             </wp:cNvGraphicFramePr>
@@ -87,7 +132,7 @@
                   <pic:spPr>
                     <a:xfrm>
                       <a:off x="0" y="0"/>
-                      <a:ext cx="4494218" cy="3083366"/>
+                      <a:ext cx="4504118" cy="3601897"/>
                     </a:xfrm>
                     <a:prstGeom prst="rect">
                       <a:avLst/>
@@ -102,171 +147,7 @@
     </w:p>
     <w:p>
       <w:r>
-        <w:t>These files</w:t>
-      </w:r>
-      <w:r>
-        <w:t xml:space="preserve"> are made by </w:t>
-      </w:r>
-      <w:r>
-        <w:t>android</w:t>
-      </w:r>
-      <w:r>
-        <w:t xml:space="preserve"> studio </w:t>
-      </w:r>
-      <w:r>
-        <w:t>and the most important ones are:</w:t>
-      </w:r>
-    </w:p>
-    <w:p>
-      <w:r>
-        <w:t>AndroidManifest.xml</w:t>
-      </w:r>
-      <w:r>
-        <w:t xml:space="preserve"> – </w:t>
-      </w:r>
-      <w:r>
-        <w:t>T</w:t>
-      </w:r>
-      <w:r>
-        <w:t xml:space="preserve">his file is the </w:t>
-      </w:r>
-      <w:r>
-        <w:t xml:space="preserve">file that </w:t>
-      </w:r>
-      <w:r>
-        <w:t>describes</w:t>
-      </w:r>
-      <w:r>
-        <w:t xml:space="preserve"> the </w:t>
-      </w:r>
-      <w:r>
-        <w:t>fundamental</w:t>
-      </w:r>
-      <w:r>
-        <w:t xml:space="preserve"> </w:t>
-      </w:r>
-      <w:r>
-        <w:t>characteristics</w:t>
-      </w:r>
-      <w:r>
-        <w:t xml:space="preserve"> of the app </w:t>
-      </w:r>
-      <w:r>
-        <w:t xml:space="preserve">and defines </w:t>
-      </w:r>
-      <w:r>
-        <w:t>the components such as which</w:t>
-      </w:r>
-      <w:r>
-        <w:t xml:space="preserve"> activity</w:t>
-      </w:r>
-      <w:r>
-        <w:t xml:space="preserve"> is the home page</w:t>
-      </w:r>
-      <w:r>
-        <w:t>.</w:t>
-      </w:r>
-    </w:p>
-    <w:p>
-      <w:r>
-        <w:t>MainActivi</w:t>
-      </w:r>
-      <w:r>
-        <w:t>t</w:t>
-      </w:r>
-      <w:r>
-        <w:t>y</w:t>
-      </w:r>
-      <w:r>
-        <w:t xml:space="preserve"> – </w:t>
-      </w:r>
-      <w:r>
-        <w:t>T</w:t>
-      </w:r>
-      <w:r>
-        <w:t xml:space="preserve">his </w:t>
-      </w:r>
-      <w:r>
-        <w:t xml:space="preserve">is the initial activity </w:t>
-      </w:r>
-      <w:r>
-        <w:t>and</w:t>
-      </w:r>
-      <w:r>
-        <w:t xml:space="preserve"> will contain a hello world application by </w:t>
-      </w:r>
-      <w:r>
-        <w:t>default</w:t>
-      </w:r>
-    </w:p>
-    <w:p>
-      <w:r>
-        <w:lastRenderedPageBreak/>
-        <w:t>res</w:t>
-      </w:r>
-      <w:r>
-        <w:t xml:space="preserve"> – </w:t>
-      </w:r>
-      <w:r>
-        <w:t>T</w:t>
-      </w:r>
-      <w:r>
-        <w:t>his</w:t>
-      </w:r>
-      <w:r>
-        <w:t xml:space="preserve"> </w:t>
-      </w:r>
-      <w:r>
-        <w:t xml:space="preserve">hold the data for the visual design of the app such as the </w:t>
-      </w:r>
-      <w:r>
-        <w:t>layout and colours</w:t>
-      </w:r>
-    </w:p>
-    <w:p>
-      <w:r>
-        <w:t>T</w:t>
-      </w:r>
-      <w:r>
-        <w:t>he strings</w:t>
-      </w:r>
-      <w:r>
-        <w:t xml:space="preserve">.xml file holds </w:t>
-      </w:r>
-      <w:r>
-        <w:t>all the text for the application such as button names and</w:t>
-      </w:r>
-      <w:r>
-        <w:t xml:space="preserve"> labels</w:t>
-      </w:r>
-    </w:p>
-    <w:p>
-      <w:r>
-        <w:t xml:space="preserve">The </w:t>
-      </w:r>
-      <w:r>
-        <w:t>activity_main.xml is used to hold the code for what is displayed on the screen</w:t>
-      </w:r>
-      <w:r>
-        <w:t xml:space="preserve">. The view is a drag and drop </w:t>
-      </w:r>
-      <w:r>
-        <w:t>GUI</w:t>
-      </w:r>
-      <w:r>
-        <w:t xml:space="preserve"> to add elements to the screen </w:t>
-      </w:r>
-      <w:r>
-        <w:t>however it can be changed to the text view by using the button</w:t>
-      </w:r>
-      <w:r>
-        <w:t xml:space="preserve"> at the bottom of the editing screen. The code for the display is done in the xml </w:t>
-      </w:r>
-      <w:r>
-        <w:t>language</w:t>
-      </w:r>
-      <w:r>
-        <w:t>.</w:t>
+        <w:t>Once the app Is named android studio will make the project.</w:t>
       </w:r>
     </w:p>
     <w:p>
@@ -275,10 +156,10 @@
           <w:noProof/>
         </w:rPr>
         <w:drawing>
-          <wp:inline distT="0" distB="0" distL="0" distR="0" wp14:anchorId="5ABF7BC8" wp14:editId="23D4ADFB">
-            <wp:extent cx="4576011" cy="3173701"/>
-            <wp:effectExtent l="0" t="0" r="0" b="8255"/>
-            <wp:docPr id="2" name="Picture 2"/>
+          <wp:inline distT="0" distB="0" distL="0" distR="0" wp14:anchorId="6FCE7E21" wp14:editId="5FC998B8">
+            <wp:extent cx="4486130" cy="3077817"/>
+            <wp:effectExtent l="0" t="0" r="0" b="8890"/>
+            <wp:docPr id="3" name="Picture 3"/>
             <wp:cNvGraphicFramePr>
               <a:graphicFrameLocks xmlns:a="http://schemas.openxmlformats.org/drawingml/2006/main" noChangeAspect="1"/>
             </wp:cNvGraphicFramePr>
@@ -298,7 +179,7 @@
                   <pic:spPr>
                     <a:xfrm>
                       <a:off x="0" y="0"/>
-                      <a:ext cx="4579270" cy="3175961"/>
+                      <a:ext cx="4494218" cy="3083366"/>
                     </a:xfrm>
                     <a:prstGeom prst="rect">
                       <a:avLst/>
@@ -312,25 +193,39 @@
       </w:r>
     </w:p>
     <w:p>
-      <w:bookmarkStart w:id="0" w:name="_GoBack"/>
-      <w:bookmarkEnd w:id="0"/>
-      <w:r>
-        <w:t>In th</w:t>
-      </w:r>
-      <w:r>
-        <w:t xml:space="preserve">e text view you can change the </w:t>
-      </w:r>
-      <w:r>
-        <w:t>properties</w:t>
-      </w:r>
-      <w:r>
-        <w:t xml:space="preserve"> of the </w:t>
-      </w:r>
-      <w:r>
-        <w:t>on-screen</w:t>
-      </w:r>
-      <w:r>
-        <w:t xml:space="preserve"> elements</w:t>
+      <w:r>
+        <w:t>These files are made by android studio and the most important ones are:</w:t>
+      </w:r>
+    </w:p>
+    <w:p>
+      <w:r>
+        <w:lastRenderedPageBreak/>
+        <w:t>AndroidManifest.xml – This file is the file that describes the fundamental characteristics of the app and defines the components such as which activity is the home page.</w:t>
+      </w:r>
+    </w:p>
+    <w:p>
+      <w:proofErr w:type="spellStart"/>
+      <w:r>
+        <w:t>MainActivity</w:t>
+      </w:r>
+      <w:proofErr w:type="spellEnd"/>
+      <w:r>
+        <w:t xml:space="preserve"> – This is the initial activity and will contain a hello world application by default</w:t>
+      </w:r>
+    </w:p>
+    <w:p>
+      <w:r>
+        <w:t>res – This hold the data for the visual design of the app such as the layout and colours</w:t>
+      </w:r>
+    </w:p>
+    <w:p>
+      <w:r>
+        <w:t>The strings.xml file holds all the text for the application such as button names and labels</w:t>
+      </w:r>
+    </w:p>
+    <w:p>
+      <w:r>
+        <w:t>The activity_main.xml is used to hold the code for what is displayed on the screen. The view is a drag and drop GUI to add elements to the screen however it can be changed to the text view by using the button at the bottom of the editing screen. The code for the display is done in the xml language.</w:t>
       </w:r>
     </w:p>
     <w:p>
@@ -339,10 +234,10 @@
           <w:noProof/>
         </w:rPr>
         <w:drawing>
-          <wp:inline distT="0" distB="0" distL="0" distR="0" wp14:anchorId="6A3132A6" wp14:editId="7C70E81D">
-            <wp:extent cx="3718882" cy="3543607"/>
-            <wp:effectExtent l="0" t="0" r="0" b="0"/>
-            <wp:docPr id="4" name="Picture 4"/>
+          <wp:inline distT="0" distB="0" distL="0" distR="0" wp14:anchorId="53F4B7DD" wp14:editId="6E3E7E23">
+            <wp:extent cx="4576011" cy="3173701"/>
+            <wp:effectExtent l="0" t="0" r="0" b="8255"/>
+            <wp:docPr id="2" name="Picture 2"/>
             <wp:cNvGraphicFramePr>
               <a:graphicFrameLocks xmlns:a="http://schemas.openxmlformats.org/drawingml/2006/main" noChangeAspect="1"/>
             </wp:cNvGraphicFramePr>
@@ -362,6 +257,54 @@
                   <pic:spPr>
                     <a:xfrm>
                       <a:off x="0" y="0"/>
+                      <a:ext cx="4579270" cy="3175961"/>
+                    </a:xfrm>
+                    <a:prstGeom prst="rect">
+                      <a:avLst/>
+                    </a:prstGeom>
+                  </pic:spPr>
+                </pic:pic>
+              </a:graphicData>
+            </a:graphic>
+          </wp:inline>
+        </w:drawing>
+      </w:r>
+    </w:p>
+    <w:p>
+      <w:r>
+        <w:t>In the text view you can change the properties of the on-screen elements</w:t>
+      </w:r>
+    </w:p>
+    <w:p>
+      <w:r>
+        <w:rPr>
+          <w:noProof/>
+        </w:rPr>
+        <w:lastRenderedPageBreak/>
+        <w:drawing>
+          <wp:inline distT="0" distB="0" distL="0" distR="0" wp14:anchorId="6E79F149" wp14:editId="572A5F00">
+            <wp:extent cx="3718882" cy="3543607"/>
+            <wp:effectExtent l="0" t="0" r="0" b="0"/>
+            <wp:docPr id="4" name="Picture 4"/>
+            <wp:cNvGraphicFramePr>
+              <a:graphicFrameLocks xmlns:a="http://schemas.openxmlformats.org/drawingml/2006/main" noChangeAspect="1"/>
+            </wp:cNvGraphicFramePr>
+            <a:graphic xmlns:a="http://schemas.openxmlformats.org/drawingml/2006/main">
+              <a:graphicData uri="http://schemas.openxmlformats.org/drawingml/2006/picture">
+                <pic:pic xmlns:pic="http://schemas.openxmlformats.org/drawingml/2006/picture">
+                  <pic:nvPicPr>
+                    <pic:cNvPr id="1" name=""/>
+                    <pic:cNvPicPr/>
+                  </pic:nvPicPr>
+                  <pic:blipFill>
+                    <a:blip r:embed="rId11"/>
+                    <a:stretch>
+                      <a:fillRect/>
+                    </a:stretch>
+                  </pic:blipFill>
+                  <pic:spPr>
+                    <a:xfrm>
+                      <a:off x="0" y="0"/>
                       <a:ext cx="3718882" cy="3543607"/>
                     </a:xfrm>
                     <a:prstGeom prst="rect">
@@ -375,7 +318,108 @@
         </w:drawing>
       </w:r>
     </w:p>
+    <w:p>
+      <w:r>
+        <w:t>Each class goes within its own file</w:t>
+      </w:r>
+    </w:p>
     <w:p/>
+    <w:p>
+      <w:pPr>
+        <w:pStyle w:val="Heading1"/>
+      </w:pPr>
+      <w:r>
+        <w:t xml:space="preserve">Creation of desktop </w:t>
+      </w:r>
+      <w:r>
+        <w:t>A</w:t>
+      </w:r>
+      <w:r>
+        <w:t>pp</w:t>
+      </w:r>
+    </w:p>
+    <w:p>
+      <w:pPr>
+        <w:rPr>
+          <w:color w:val="FF0000"/>
+        </w:rPr>
+      </w:pPr>
+      <w:proofErr w:type="spellStart"/>
+      <w:r>
+        <w:rPr>
+          <w:color w:val="FF0000"/>
+        </w:rPr>
+        <w:t>INstalll</w:t>
+      </w:r>
+      <w:proofErr w:type="spellEnd"/>
+      <w:r>
+        <w:rPr>
+          <w:color w:val="FF0000"/>
+        </w:rPr>
+        <w:t xml:space="preserve"> python libs</w:t>
+      </w:r>
+      <w:r>
+        <w:rPr>
+          <w:color w:val="FF0000"/>
+        </w:rPr>
+        <w:t>:</w:t>
+      </w:r>
+    </w:p>
+    <w:p>
+      <w:pPr>
+        <w:rPr>
+          <w:color w:val="FF0000"/>
+        </w:rPr>
+      </w:pPr>
+      <w:r>
+        <w:rPr>
+          <w:noProof/>
+          <w:color w:val="FF0000"/>
+        </w:rPr>
+        <w:drawing>
+          <wp:inline distT="0" distB="0" distL="0" distR="0" wp14:anchorId="51E355AA" wp14:editId="6EAACD5E">
+            <wp:extent cx="5430253" cy="2598420"/>
+            <wp:effectExtent l="0" t="0" r="0" b="0"/>
+            <wp:docPr id="5" name="Picture 5"/>
+            <wp:cNvGraphicFramePr>
+              <a:graphicFrameLocks xmlns:a="http://schemas.openxmlformats.org/drawingml/2006/main" noChangeAspect="1"/>
+            </wp:cNvGraphicFramePr>
+            <a:graphic xmlns:a="http://schemas.openxmlformats.org/drawingml/2006/main">
+              <a:graphicData uri="http://schemas.openxmlformats.org/drawingml/2006/picture">
+                <pic:pic xmlns:pic="http://schemas.openxmlformats.org/drawingml/2006/picture">
+                  <pic:nvPicPr>
+                    <pic:cNvPr id="1" name=""/>
+                    <pic:cNvPicPr/>
+                  </pic:nvPicPr>
+                  <pic:blipFill rotWithShape="1">
+                    <a:blip r:embed="rId12"/>
+                    <a:srcRect t="25869" r="5230" b="33440"/>
+                    <a:stretch/>
+                  </pic:blipFill>
+                  <pic:spPr bwMode="auto">
+                    <a:xfrm>
+                      <a:off x="0" y="0"/>
+                      <a:ext cx="5431743" cy="2599133"/>
+                    </a:xfrm>
+                    <a:prstGeom prst="rect">
+                      <a:avLst/>
+                    </a:prstGeom>
+                    <a:ln>
+                      <a:noFill/>
+                    </a:ln>
+                    <a:extLst>
+                      <a:ext uri="{53640926-AAD7-44D8-BBD7-CCE9431645EC}">
+                        <a14:shadowObscured xmlns:a14="http://schemas.microsoft.com/office/drawing/2010/main"/>
+                      </a:ext>
+                    </a:extLst>
+                  </pic:spPr>
+                </pic:pic>
+              </a:graphicData>
+            </a:graphic>
+          </wp:inline>
+        </w:drawing>
+      </w:r>
+    </w:p>
     <w:sectPr>
       <w:pgSz w:w="11906" w:h="16838"/>
       <w:pgMar w:top="1440" w:right="1440" w:bottom="1440" w:left="1440" w:header="708" w:footer="708" w:gutter="0"/>
@@ -384,6 +428,127 @@
     </w:sectPr>
   </w:body>
 </w:document>
+</file>
+
+<file path=word/numbering.xml><?xml version="1.0" encoding="utf-8"?>
+<w:numbering xmlns:wpc="http://schemas.microsoft.com/office/word/2010/wordprocessingCanvas" xmlns:cx="http://schemas.microsoft.com/office/drawing/2014/chartex" xmlns:cx1="http://schemas.microsoft.com/office/drawing/2015/9/8/chartex" xmlns:cx2="http://schemas.microsoft.com/office/drawing/2015/10/21/chartex" xmlns:cx3="http://schemas.microsoft.com/office/drawing/2016/5/9/chartex" xmlns:cx4="http://schemas.microsoft.com/office/drawing/2016/5/10/chartex" xmlns:cx5="http://schemas.microsoft.com/office/drawing/2016/5/11/chartex" xmlns:cx6="http://schemas.microsoft.com/office/drawing/2016/5/12/chartex" xmlns:cx7="http://schemas.microsoft.com/office/drawing/2016/5/13/chartex" xmlns:cx8="http://schemas.microsoft.com/office/drawing/2016/5/14/chartex" xmlns:mc="http://schemas.openxmlformats.org/markup-compatibility/2006" xmlns:aink="http://schemas.microsoft.com/office/drawing/2016/ink" xmlns:am3d="http://schemas.microsoft.com/office/drawing/2017/model3d" xmlns:o="urn:schemas-microsoft-com:office:office" xmlns:r="http://schemas.openxmlformats.org/officeDocument/2006/relationships" xmlns:m="http://schemas.openxmlformats.org/officeDocument/2006/math" xmlns:v="urn:schemas-microsoft-com:vml" xmlns:wp14="http://schemas.microsoft.com/office/word/2010/wordprocessingDrawing" xmlns:wp="http://schemas.openxmlformats.org/drawingml/2006/wordprocessingDrawing" xmlns:w10="urn:schemas-microsoft-com:office:word" xmlns:w="http://schemas.openxmlformats.org/wordprocessingml/2006/main" xmlns:w14="http://schemas.microsoft.com/office/word/2010/wordml" xmlns:w15="http://schemas.microsoft.com/office/word/2012/wordml" xmlns:w16cid="http://schemas.microsoft.com/office/word/2016/wordml/cid" xmlns:w16se="http://schemas.microsoft.com/office/word/2015/wordml/symex" xmlns:wpg="http://schemas.microsoft.com/office/word/2010/wordprocessingGroup" xmlns:wpi="http://schemas.microsoft.com/office/word/2010/wordprocessingInk" xmlns:wne="http://schemas.microsoft.com/office/word/2006/wordml" xmlns:wps="http://schemas.microsoft.com/office/word/2010/wordprocessingShape" mc:Ignorable="w14 w15 w16se w16cid wp14">
+  <w:abstractNum w:abstractNumId="0" w15:restartNumberingAfterBreak="0">
+    <w:nsid w:val="0CA244D9"/>
+    <w:multiLevelType w:val="hybridMultilevel"/>
+    <w:tmpl w:val="064A9AF4"/>
+    <w:lvl w:ilvl="0" w:tplc="08090001">
+      <w:start w:val="1"/>
+      <w:numFmt w:val="bullet"/>
+      <w:lvlText w:val=""/>
+      <w:lvlJc w:val="left"/>
+      <w:pPr>
+        <w:ind w:left="720" w:hanging="360"/>
+      </w:pPr>
+      <w:rPr>
+        <w:rFonts w:ascii="Symbol" w:hAnsi="Symbol" w:hint="default"/>
+      </w:rPr>
+    </w:lvl>
+    <w:lvl w:ilvl="1" w:tplc="08090003" w:tentative="1">
+      <w:start w:val="1"/>
+      <w:numFmt w:val="bullet"/>
+      <w:lvlText w:val="o"/>
+      <w:lvlJc w:val="left"/>
+      <w:pPr>
+        <w:ind w:left="1440" w:hanging="360"/>
+      </w:pPr>
+      <w:rPr>
+        <w:rFonts w:ascii="Courier New" w:hAnsi="Courier New" w:cs="Courier New" w:hint="default"/>
+      </w:rPr>
+    </w:lvl>
+    <w:lvl w:ilvl="2" w:tplc="08090005" w:tentative="1">
+      <w:start w:val="1"/>
+      <w:numFmt w:val="bullet"/>
+      <w:lvlText w:val=""/>
+      <w:lvlJc w:val="left"/>
+      <w:pPr>
+        <w:ind w:left="2160" w:hanging="360"/>
+      </w:pPr>
+      <w:rPr>
+        <w:rFonts w:ascii="Wingdings" w:hAnsi="Wingdings" w:hint="default"/>
+      </w:rPr>
+    </w:lvl>
+    <w:lvl w:ilvl="3" w:tplc="08090001" w:tentative="1">
+      <w:start w:val="1"/>
+      <w:numFmt w:val="bullet"/>
+      <w:lvlText w:val=""/>
+      <w:lvlJc w:val="left"/>
+      <w:pPr>
+        <w:ind w:left="2880" w:hanging="360"/>
+      </w:pPr>
+      <w:rPr>
+        <w:rFonts w:ascii="Symbol" w:hAnsi="Symbol" w:hint="default"/>
+      </w:rPr>
+    </w:lvl>
+    <w:lvl w:ilvl="4" w:tplc="08090003" w:tentative="1">
+      <w:start w:val="1"/>
+      <w:numFmt w:val="bullet"/>
+      <w:lvlText w:val="o"/>
+      <w:lvlJc w:val="left"/>
+      <w:pPr>
+        <w:ind w:left="3600" w:hanging="360"/>
+      </w:pPr>
+      <w:rPr>
+        <w:rFonts w:ascii="Courier New" w:hAnsi="Courier New" w:cs="Courier New" w:hint="default"/>
+      </w:rPr>
+    </w:lvl>
+    <w:lvl w:ilvl="5" w:tplc="08090005" w:tentative="1">
+      <w:start w:val="1"/>
+      <w:numFmt w:val="bullet"/>
+      <w:lvlText w:val=""/>
+      <w:lvlJc w:val="left"/>
+      <w:pPr>
+        <w:ind w:left="4320" w:hanging="360"/>
+      </w:pPr>
+      <w:rPr>
+        <w:rFonts w:ascii="Wingdings" w:hAnsi="Wingdings" w:hint="default"/>
+      </w:rPr>
+    </w:lvl>
+    <w:lvl w:ilvl="6" w:tplc="08090001" w:tentative="1">
+      <w:start w:val="1"/>
+      <w:numFmt w:val="bullet"/>
+      <w:lvlText w:val=""/>
+      <w:lvlJc w:val="left"/>
+      <w:pPr>
+        <w:ind w:left="5040" w:hanging="360"/>
+      </w:pPr>
+      <w:rPr>
+        <w:rFonts w:ascii="Symbol" w:hAnsi="Symbol" w:hint="default"/>
+      </w:rPr>
+    </w:lvl>
+    <w:lvl w:ilvl="7" w:tplc="08090003" w:tentative="1">
+      <w:start w:val="1"/>
+      <w:numFmt w:val="bullet"/>
+      <w:lvlText w:val="o"/>
+      <w:lvlJc w:val="left"/>
+      <w:pPr>
+        <w:ind w:left="5760" w:hanging="360"/>
+      </w:pPr>
+      <w:rPr>
+        <w:rFonts w:ascii="Courier New" w:hAnsi="Courier New" w:cs="Courier New" w:hint="default"/>
+      </w:rPr>
+    </w:lvl>
+    <w:lvl w:ilvl="8" w:tplc="08090005" w:tentative="1">
+      <w:start w:val="1"/>
+      <w:numFmt w:val="bullet"/>
+      <w:lvlText w:val=""/>
+      <w:lvlJc w:val="left"/>
+      <w:pPr>
+        <w:ind w:left="6480" w:hanging="360"/>
+      </w:pPr>
+      <w:rPr>
+        <w:rFonts w:ascii="Wingdings" w:hAnsi="Wingdings" w:hint="default"/>
+      </w:rPr>
+    </w:lvl>
+  </w:abstractNum>
+  <w:num w:numId="1">
+    <w:abstractNumId w:val="0"/>
+  </w:num>
+</w:numbering>
 </file>
 
 <file path=word/styles.xml><?xml version="1.0" encoding="utf-8"?>
@@ -784,6 +949,28 @@
     <w:name w:val="Normal"/>
     <w:qFormat/>
   </w:style>
+  <w:style w:type="paragraph" w:styleId="Heading1">
+    <w:name w:val="heading 1"/>
+    <w:basedOn w:val="Normal"/>
+    <w:next w:val="Normal"/>
+    <w:link w:val="Heading1Char"/>
+    <w:uiPriority w:val="9"/>
+    <w:qFormat/>
+    <w:rsid w:val="00374CBE"/>
+    <w:pPr>
+      <w:keepNext/>
+      <w:keepLines/>
+      <w:spacing w:before="240" w:after="0"/>
+      <w:outlineLvl w:val="0"/>
+    </w:pPr>
+    <w:rPr>
+      <w:rFonts w:ascii="Arial" w:eastAsiaTheme="majorEastAsia" w:hAnsi="Arial" w:cstheme="majorBidi"/>
+      <w:b/>
+      <w:sz w:val="28"/>
+      <w:szCs w:val="32"/>
+      <w:u w:val="single"/>
+    </w:rPr>
+  </w:style>
   <w:style w:type="character" w:default="1" w:styleId="DefaultParagraphFont">
     <w:name w:val="Default Paragraph Font"/>
     <w:uiPriority w:val="1"/>
@@ -840,6 +1027,31 @@
       <w:sz w:val="18"/>
       <w:szCs w:val="18"/>
     </w:rPr>
+  </w:style>
+  <w:style w:type="character" w:customStyle="1" w:styleId="Heading1Char">
+    <w:name w:val="Heading 1 Char"/>
+    <w:basedOn w:val="DefaultParagraphFont"/>
+    <w:link w:val="Heading1"/>
+    <w:uiPriority w:val="9"/>
+    <w:rsid w:val="00374CBE"/>
+    <w:rPr>
+      <w:rFonts w:ascii="Arial" w:eastAsiaTheme="majorEastAsia" w:hAnsi="Arial" w:cstheme="majorBidi"/>
+      <w:b/>
+      <w:sz w:val="28"/>
+      <w:szCs w:val="32"/>
+      <w:u w:val="single"/>
+    </w:rPr>
+  </w:style>
+  <w:style w:type="paragraph" w:styleId="ListParagraph">
+    <w:name w:val="List Paragraph"/>
+    <w:basedOn w:val="Normal"/>
+    <w:uiPriority w:val="34"/>
+    <w:qFormat/>
+    <w:rsid w:val="00374CBE"/>
+    <w:pPr>
+      <w:ind w:left="720"/>
+      <w:contextualSpacing/>
+    </w:pPr>
   </w:style>
 </w:styles>
 </file>
@@ -1140,6 +1352,12 @@
 </file>
 
 <file path=customXml/item1.xml><?xml version="1.0" encoding="utf-8"?>
+<p:properties xmlns:p="http://schemas.microsoft.com/office/2006/metadata/properties" xmlns:xsi="http://www.w3.org/2001/XMLSchema-instance" xmlns:pc="http://schemas.microsoft.com/office/infopath/2007/PartnerControls">
+  <documentManagement/>
+</p:properties>
+</file>
+
+<file path=customXml/item2.xml><?xml version="1.0" encoding="utf-8"?>
 <ct:contentTypeSchema xmlns:ct="http://schemas.microsoft.com/office/2006/metadata/contentType" xmlns:ma="http://schemas.microsoft.com/office/2006/metadata/properties/metaAttributes" ct:_="" ma:_="" ma:contentTypeName="Document" ma:contentTypeID="0x010100C936102BE33C3C4DB36300E0FCD26CC6" ma:contentTypeVersion="11" ma:contentTypeDescription="Create a new document." ma:contentTypeScope="" ma:versionID="5d9394ef711aeb3355d58bf7775260d1">
   <xsd:schema xmlns:xsd="http://www.w3.org/2001/XMLSchema" xmlns:xs="http://www.w3.org/2001/XMLSchema" xmlns:p="http://schemas.microsoft.com/office/2006/metadata/properties" xmlns:ns3="f5dab6ce-6a9e-4d27-9c85-1ab351eb4cc4" xmlns:ns4="f39466a1-85c2-4f43-8b00-ff842f42d5d4" targetNamespace="http://schemas.microsoft.com/office/2006/metadata/properties" ma:root="true" ma:fieldsID="aad87b3a4d0884b1915c5a7dc427739a" ns3:_="" ns4:_="">
     <xsd:import namespace="f5dab6ce-6a9e-4d27-9c85-1ab351eb4cc4"/>
@@ -1348,12 +1566,6 @@
 </ct:contentTypeSchema>
 </file>
 
-<file path=customXml/item2.xml><?xml version="1.0" encoding="utf-8"?>
-<p:properties xmlns:p="http://schemas.microsoft.com/office/2006/metadata/properties" xmlns:xsi="http://www.w3.org/2001/XMLSchema-instance" xmlns:pc="http://schemas.microsoft.com/office/infopath/2007/PartnerControls">
-  <documentManagement/>
-</p:properties>
-</file>
-
 <file path=customXml/item3.xml><?xml version="1.0" encoding="utf-8"?>
 <?mso-contentType ?>
 <FormTemplates xmlns="http://schemas.microsoft.com/sharepoint/v3/contenttype/forms">
@@ -1364,6 +1576,15 @@
 </file>
 
 <file path=customXml/itemProps1.xml><?xml version="1.0" encoding="utf-8"?>
+<ds:datastoreItem xmlns:ds="http://schemas.openxmlformats.org/officeDocument/2006/customXml" ds:itemID="{D4249DE1-8872-43AF-B1E8-305073AFEFDD}">
+  <ds:schemaRefs>
+    <ds:schemaRef ds:uri="http://schemas.microsoft.com/office/2006/metadata/properties"/>
+    <ds:schemaRef ds:uri="http://schemas.microsoft.com/office/infopath/2007/PartnerControls"/>
+  </ds:schemaRefs>
+</ds:datastoreItem>
+</file>
+
+<file path=customXml/itemProps2.xml><?xml version="1.0" encoding="utf-8"?>
 <ds:datastoreItem xmlns:ds="http://schemas.openxmlformats.org/officeDocument/2006/customXml" ds:itemID="{F0FE57C6-83C0-4A2F-8524-5A3DDDC84342}">
   <ds:schemaRefs>
     <ds:schemaRef ds:uri="http://schemas.microsoft.com/office/2006/metadata/contentType"/>
@@ -1382,23 +1603,6 @@
 </ds:datastoreItem>
 </file>
 
-<file path=customXml/itemProps2.xml><?xml version="1.0" encoding="utf-8"?>
-<ds:datastoreItem xmlns:ds="http://schemas.openxmlformats.org/officeDocument/2006/customXml" ds:itemID="{D4249DE1-8872-43AF-B1E8-305073AFEFDD}">
-  <ds:schemaRefs>
-    <ds:schemaRef ds:uri="http://schemas.microsoft.com/office/2006/documentManagement/types"/>
-    <ds:schemaRef ds:uri="f5dab6ce-6a9e-4d27-9c85-1ab351eb4cc4"/>
-    <ds:schemaRef ds:uri="http://schemas.microsoft.com/office/infopath/2007/PartnerControls"/>
-    <ds:schemaRef ds:uri="http://www.w3.org/XML/1998/namespace"/>
-    <ds:schemaRef ds:uri="http://schemas.openxmlformats.org/package/2006/metadata/core-properties"/>
-    <ds:schemaRef ds:uri="http://purl.org/dc/terms/"/>
-    <ds:schemaRef ds:uri="f39466a1-85c2-4f43-8b00-ff842f42d5d4"/>
-    <ds:schemaRef ds:uri="http://schemas.microsoft.com/office/2006/metadata/properties"/>
-    <ds:schemaRef ds:uri="http://purl.org/dc/dcmitype/"/>
-    <ds:schemaRef ds:uri="http://purl.org/dc/elements/1.1/"/>
-  </ds:schemaRefs>
-</ds:datastoreItem>
-</file>
-
 <file path=customXml/itemProps3.xml><?xml version="1.0" encoding="utf-8"?>
 <ds:datastoreItem xmlns:ds="http://schemas.openxmlformats.org/officeDocument/2006/customXml" ds:itemID="{B7AD0B6F-5D62-4028-BEBE-0E5F3C10A9C4}">
   <ds:schemaRefs>

</xml_diff>

<commit_message>
updataed doc and added icon
</commit_message>
<xml_diff>
--- a/App dev doc.docx
+++ b/App dev doc.docx
@@ -61,11 +61,9 @@
       <w:r>
         <w:t xml:space="preserve">To install the </w:t>
       </w:r>
-      <w:proofErr w:type="gramStart"/>
-      <w:r>
-        <w:t>app</w:t>
-      </w:r>
-      <w:proofErr w:type="gramEnd"/>
+      <w:r>
+        <w:t>app,</w:t>
+      </w:r>
       <w:r>
         <w:t xml:space="preserve"> open android studio and open the folder named android in the repository with the IDE. Then on your phone enable developer options by finding and tapping your android build number in the settings 8 times. After this step enable USB debugging from the developer options on your phone then plug it in the computer and allow the computer access from your phone. Then press the run icon in the top right of the IDE when the name of your phone appears.</w:t>
       </w:r>
@@ -77,8 +75,6 @@
       <w:r>
         <w:t xml:space="preserve"> terminalCopy</w:t>
       </w:r>
-      <w:bookmarkStart w:id="0" w:name="_GoBack"/>
-      <w:bookmarkEnd w:id="0"/>
       <w:r>
         <w:t xml:space="preserve"> on your PC using python 2.7</w:t>
       </w:r>
@@ -202,6 +198,17 @@
         <w:lastRenderedPageBreak/>
         <w:t>AndroidManifest.xml – This file is the file that describes the fundamental characteristics of the app and defines the components such as which activity is the home page.</w:t>
       </w:r>
+      <w:r>
+        <w:t xml:space="preserve"> As well as being the file </w:t>
+      </w:r>
+      <w:proofErr w:type="spellStart"/>
+      <w:r>
+        <w:t>permitions</w:t>
+      </w:r>
+      <w:proofErr w:type="spellEnd"/>
+      <w:r>
+        <w:t xml:space="preserve"> are requested</w:t>
+      </w:r>
     </w:p>
     <w:p>
       <w:proofErr w:type="spellStart"/>
@@ -234,9 +241,9 @@
           <w:noProof/>
         </w:rPr>
         <w:drawing>
-          <wp:inline distT="0" distB="0" distL="0" distR="0" wp14:anchorId="53F4B7DD" wp14:editId="6E3E7E23">
-            <wp:extent cx="4576011" cy="3173701"/>
-            <wp:effectExtent l="0" t="0" r="0" b="8255"/>
+          <wp:inline distT="0" distB="0" distL="0" distR="0" wp14:anchorId="53F4B7DD" wp14:editId="1358B83C">
+            <wp:extent cx="4562408" cy="2477832"/>
+            <wp:effectExtent l="0" t="0" r="0" b="0"/>
             <wp:docPr id="2" name="Picture 2"/>
             <wp:cNvGraphicFramePr>
               <a:graphicFrameLocks xmlns:a="http://schemas.openxmlformats.org/drawingml/2006/main" noChangeAspect="1"/>
@@ -248,20 +255,27 @@
                     <pic:cNvPr id="1" name=""/>
                     <pic:cNvPicPr/>
                   </pic:nvPicPr>
-                  <pic:blipFill>
+                  <pic:blipFill rotWithShape="1">
                     <a:blip r:embed="rId10"/>
-                    <a:stretch>
-                      <a:fillRect/>
-                    </a:stretch>
+                    <a:srcRect r="268" b="21903"/>
+                    <a:stretch/>
                   </pic:blipFill>
-                  <pic:spPr>
+                  <pic:spPr bwMode="auto">
                     <a:xfrm>
                       <a:off x="0" y="0"/>
-                      <a:ext cx="4579270" cy="3175961"/>
+                      <a:ext cx="4567006" cy="2480329"/>
                     </a:xfrm>
                     <a:prstGeom prst="rect">
                       <a:avLst/>
                     </a:prstGeom>
+                    <a:ln>
+                      <a:noFill/>
+                    </a:ln>
+                    <a:extLst>
+                      <a:ext uri="{53640926-AAD7-44D8-BBD7-CCE9431645EC}">
+                        <a14:shadowObscured xmlns:a14="http://schemas.microsoft.com/office/drawing/2010/main"/>
+                      </a:ext>
+                    </a:extLst>
                   </pic:spPr>
                 </pic:pic>
               </a:graphicData>
@@ -280,11 +294,10 @@
         <w:rPr>
           <w:noProof/>
         </w:rPr>
-        <w:lastRenderedPageBreak/>
         <w:drawing>
-          <wp:inline distT="0" distB="0" distL="0" distR="0" wp14:anchorId="6E79F149" wp14:editId="572A5F00">
-            <wp:extent cx="3718882" cy="3543607"/>
-            <wp:effectExtent l="0" t="0" r="0" b="0"/>
+          <wp:inline distT="0" distB="0" distL="0" distR="0" wp14:anchorId="6E79F149" wp14:editId="0317DA06">
+            <wp:extent cx="3718560" cy="1636968"/>
+            <wp:effectExtent l="0" t="0" r="0" b="1905"/>
             <wp:docPr id="4" name="Picture 4"/>
             <wp:cNvGraphicFramePr>
               <a:graphicFrameLocks xmlns:a="http://schemas.openxmlformats.org/drawingml/2006/main" noChangeAspect="1"/>
@@ -296,8 +309,170 @@
                     <pic:cNvPr id="1" name=""/>
                     <pic:cNvPicPr/>
                   </pic:nvPicPr>
+                  <pic:blipFill rotWithShape="1">
+                    <a:blip r:embed="rId11"/>
+                    <a:srcRect b="53801"/>
+                    <a:stretch/>
+                  </pic:blipFill>
+                  <pic:spPr bwMode="auto">
+                    <a:xfrm>
+                      <a:off x="0" y="0"/>
+                      <a:ext cx="3718882" cy="1637110"/>
+                    </a:xfrm>
+                    <a:prstGeom prst="rect">
+                      <a:avLst/>
+                    </a:prstGeom>
+                    <a:ln>
+                      <a:noFill/>
+                    </a:ln>
+                    <a:extLst>
+                      <a:ext uri="{53640926-AAD7-44D8-BBD7-CCE9431645EC}">
+                        <a14:shadowObscured xmlns:a14="http://schemas.microsoft.com/office/drawing/2010/main"/>
+                      </a:ext>
+                    </a:extLst>
+                  </pic:spPr>
+                </pic:pic>
+              </a:graphicData>
+            </a:graphic>
+          </wp:inline>
+        </w:drawing>
+      </w:r>
+    </w:p>
+    <w:p>
+      <w:r>
+        <w:t>The Screen elements most used are:</w:t>
+      </w:r>
+    </w:p>
+    <w:p>
+      <w:r>
+        <w:t>Text View – This is a basic way to display text on the screen</w:t>
+      </w:r>
+      <w:r>
+        <w:t>.</w:t>
+      </w:r>
+    </w:p>
+    <w:p>
+      <w:r>
+        <w:t xml:space="preserve">Edit Text – This allows for text input </w:t>
+      </w:r>
+      <w:r>
+        <w:t>and can also be made to display text.</w:t>
+      </w:r>
+    </w:p>
+    <w:p>
+      <w:r>
+        <w:t>Button</w:t>
+      </w:r>
+      <w:r>
+        <w:t xml:space="preserve"> – This is a simple button to be pressed and the OS will handle the animation to give feedback to the user.</w:t>
+      </w:r>
+    </w:p>
+    <w:p>
+      <w:r>
+        <w:t xml:space="preserve">The </w:t>
+      </w:r>
+      <w:proofErr w:type="spellStart"/>
+      <w:r>
+        <w:t>onCreate</w:t>
+      </w:r>
+      <w:proofErr w:type="spellEnd"/>
+      <w:r>
+        <w:t xml:space="preserve"> </w:t>
+      </w:r>
+      <w:r>
+        <w:t>method</w:t>
+      </w:r>
+      <w:r>
+        <w:t xml:space="preserve"> is run when the</w:t>
+      </w:r>
+      <w:r>
+        <w:t xml:space="preserve"> </w:t>
+      </w:r>
+      <w:r>
+        <w:t>application is opened</w:t>
+      </w:r>
+      <w:r>
+        <w:t xml:space="preserve"> </w:t>
+      </w:r>
+      <w:r>
+        <w:t>and, in this application,</w:t>
+      </w:r>
+      <w:r>
+        <w:t xml:space="preserve"> holds the handlers for when the buttons </w:t>
+      </w:r>
+      <w:r>
+        <w:t xml:space="preserve">and text </w:t>
+      </w:r>
+      <w:r>
+        <w:t>displayed on screen are clicked</w:t>
+      </w:r>
+      <w:r>
+        <w:t>. To do this the buttons must be declared this can be done by id which is the name of the button, Edit Text or Text View</w:t>
+      </w:r>
+      <w:r>
+        <w:t xml:space="preserve"> then using the button Connect method make functions that will listen for each button to be pressed</w:t>
+      </w:r>
+      <w:r>
+        <w:t>.</w:t>
+      </w:r>
+    </w:p>
+    <w:p>
+      <w:r>
+        <w:lastRenderedPageBreak/>
+        <w:t xml:space="preserve">The </w:t>
+      </w:r>
+      <w:proofErr w:type="spellStart"/>
+      <w:r>
+        <w:t>onStart</w:t>
+      </w:r>
+      <w:proofErr w:type="spellEnd"/>
+      <w:r>
+        <w:t xml:space="preserve"> Method is also run when the program is started and I used this to start the UDP server which is a private class</w:t>
+      </w:r>
+      <w:r>
+        <w:t xml:space="preserve"> which will then run the method run when called, this run method contains the code for the </w:t>
+      </w:r>
+      <w:r>
+        <w:t>UDP</w:t>
+      </w:r>
+      <w:r>
+        <w:t xml:space="preserve"> server and gets run on a thread as it would block the program if not.</w:t>
+      </w:r>
+    </w:p>
+    <w:p>
+      <w:r>
+        <w:t xml:space="preserve">The UDP client </w:t>
+      </w:r>
+      <w:r>
+        <w:t>is done is a different java class and is called upon by the clipboard listener when the class is called it starts the classes run method</w:t>
+      </w:r>
+      <w:bookmarkStart w:id="0" w:name="_GoBack"/>
+      <w:bookmarkEnd w:id="0"/>
+    </w:p>
+    <w:p>
+      <w:r>
+        <w:t>Each java class goes within its own file</w:t>
+      </w:r>
+    </w:p>
+    <w:p>
+      <w:r>
+        <w:drawing>
+          <wp:inline distT="0" distB="0" distL="0" distR="0" wp14:anchorId="2B7E0C30" wp14:editId="1DA66089">
+            <wp:extent cx="1266092" cy="571550"/>
+            <wp:effectExtent l="0" t="0" r="0" b="0"/>
+            <wp:docPr id="6" name="Picture 6"/>
+            <wp:cNvGraphicFramePr>
+              <a:graphicFrameLocks xmlns:a="http://schemas.openxmlformats.org/drawingml/2006/main" noChangeAspect="1"/>
+            </wp:cNvGraphicFramePr>
+            <a:graphic xmlns:a="http://schemas.openxmlformats.org/drawingml/2006/main">
+              <a:graphicData uri="http://schemas.openxmlformats.org/drawingml/2006/picture">
+                <pic:pic xmlns:pic="http://schemas.openxmlformats.org/drawingml/2006/picture">
+                  <pic:nvPicPr>
+                    <pic:cNvPr id="1" name=""/>
+                    <pic:cNvPicPr/>
+                  </pic:nvPicPr>
                   <pic:blipFill>
-                    <a:blip r:embed="rId11"/>
+                    <a:blip r:embed="rId12"/>
                     <a:stretch>
                       <a:fillRect/>
                     </a:stretch>
@@ -305,7 +480,7 @@
                   <pic:spPr>
                     <a:xfrm>
                       <a:off x="0" y="0"/>
-                      <a:ext cx="3718882" cy="3543607"/>
+                      <a:ext cx="1290492" cy="582565"/>
                     </a:xfrm>
                     <a:prstGeom prst="rect">
                       <a:avLst/>
@@ -318,11 +493,6 @@
         </w:drawing>
       </w:r>
     </w:p>
-    <w:p>
-      <w:r>
-        <w:t>Each class goes within its own file</w:t>
-      </w:r>
-    </w:p>
     <w:p/>
     <w:p>
       <w:pPr>
@@ -344,14 +514,12 @@
           <w:color w:val="FF0000"/>
         </w:rPr>
       </w:pPr>
-      <w:proofErr w:type="spellStart"/>
       <w:r>
         <w:rPr>
           <w:color w:val="FF0000"/>
         </w:rPr>
-        <w:t>INstalll</w:t>
-      </w:r>
-      <w:proofErr w:type="spellEnd"/>
+        <w:t>Install</w:t>
+      </w:r>
       <w:r>
         <w:rPr>
           <w:color w:val="FF0000"/>
@@ -392,7 +560,7 @@
                     <pic:cNvPicPr/>
                   </pic:nvPicPr>
                   <pic:blipFill rotWithShape="1">
-                    <a:blip r:embed="rId12"/>
+                    <a:blip r:embed="rId13"/>
                     <a:srcRect t="25869" r="5230" b="33440"/>
                     <a:stretch/>
                   </pic:blipFill>
@@ -1352,9 +1520,12 @@
 </file>
 
 <file path=customXml/item1.xml><?xml version="1.0" encoding="utf-8"?>
-<p:properties xmlns:p="http://schemas.microsoft.com/office/2006/metadata/properties" xmlns:xsi="http://www.w3.org/2001/XMLSchema-instance" xmlns:pc="http://schemas.microsoft.com/office/infopath/2007/PartnerControls">
-  <documentManagement/>
-</p:properties>
+<?mso-contentType ?>
+<FormTemplates xmlns="http://schemas.microsoft.com/sharepoint/v3/contenttype/forms">
+  <Display>DocumentLibraryForm</Display>
+  <Edit>DocumentLibraryForm</Edit>
+  <New>DocumentLibraryForm</New>
+</FormTemplates>
 </file>
 
 <file path=customXml/item2.xml><?xml version="1.0" encoding="utf-8"?>
@@ -1567,19 +1738,15 @@
 </file>
 
 <file path=customXml/item3.xml><?xml version="1.0" encoding="utf-8"?>
-<?mso-contentType ?>
-<FormTemplates xmlns="http://schemas.microsoft.com/sharepoint/v3/contenttype/forms">
-  <Display>DocumentLibraryForm</Display>
-  <Edit>DocumentLibraryForm</Edit>
-  <New>DocumentLibraryForm</New>
-</FormTemplates>
+<p:properties xmlns:p="http://schemas.microsoft.com/office/2006/metadata/properties" xmlns:xsi="http://www.w3.org/2001/XMLSchema-instance" xmlns:pc="http://schemas.microsoft.com/office/infopath/2007/PartnerControls">
+  <documentManagement/>
+</p:properties>
 </file>
 
 <file path=customXml/itemProps1.xml><?xml version="1.0" encoding="utf-8"?>
-<ds:datastoreItem xmlns:ds="http://schemas.openxmlformats.org/officeDocument/2006/customXml" ds:itemID="{D4249DE1-8872-43AF-B1E8-305073AFEFDD}">
+<ds:datastoreItem xmlns:ds="http://schemas.openxmlformats.org/officeDocument/2006/customXml" ds:itemID="{B7AD0B6F-5D62-4028-BEBE-0E5F3C10A9C4}">
   <ds:schemaRefs>
-    <ds:schemaRef ds:uri="http://schemas.microsoft.com/office/2006/metadata/properties"/>
-    <ds:schemaRef ds:uri="http://schemas.microsoft.com/office/infopath/2007/PartnerControls"/>
+    <ds:schemaRef ds:uri="http://schemas.microsoft.com/sharepoint/v3/contenttype/forms"/>
   </ds:schemaRefs>
 </ds:datastoreItem>
 </file>
@@ -1604,9 +1771,10 @@
 </file>
 
 <file path=customXml/itemProps3.xml><?xml version="1.0" encoding="utf-8"?>
-<ds:datastoreItem xmlns:ds="http://schemas.openxmlformats.org/officeDocument/2006/customXml" ds:itemID="{B7AD0B6F-5D62-4028-BEBE-0E5F3C10A9C4}">
+<ds:datastoreItem xmlns:ds="http://schemas.openxmlformats.org/officeDocument/2006/customXml" ds:itemID="{D4249DE1-8872-43AF-B1E8-305073AFEFDD}">
   <ds:schemaRefs>
-    <ds:schemaRef ds:uri="http://schemas.microsoft.com/sharepoint/v3/contenttype/forms"/>
+    <ds:schemaRef ds:uri="http://schemas.microsoft.com/office/2006/metadata/properties"/>
+    <ds:schemaRef ds:uri="http://schemas.microsoft.com/office/infopath/2007/PartnerControls"/>
   </ds:schemaRefs>
 </ds:datastoreItem>
 </file>
</xml_diff>